<commit_message>
Updated design doc to include software design ideas
</commit_message>
<xml_diff>
--- a/DesignDocument.docx
+++ b/DesignDocument.docx
@@ -698,15 +698,7 @@
           <w:b/>
           <w:bCs/>
         </w:rPr>
-        <w:t xml:space="preserve">Mechanics </w:t>
-      </w:r>
-      <w:r>
-        <w:rPr>
-          <w:rFonts w:ascii="Ebrima" w:hAnsi="Ebrima"/>
-          <w:b/>
-          <w:bCs/>
-        </w:rPr>
-        <w:t>Implementation Details</w:t>
+        <w:t>Mechanics Implementation Details</w:t>
       </w:r>
     </w:p>
     <w:p>
@@ -731,47 +723,7 @@
           <w:i/>
           <w:iCs/>
         </w:rPr>
-        <w:t xml:space="preserve">Buttons </w:t>
-      </w:r>
-      <w:r>
-        <w:rPr>
-          <w:rFonts w:ascii="Ebrima" w:hAnsi="Ebrima"/>
-          <w:b w:val="false"/>
-          <w:bCs w:val="false"/>
-          <w:i/>
-          <w:iCs/>
-        </w:rPr>
-        <w:t xml:space="preserve">and flags </w:t>
-      </w:r>
-      <w:r>
-        <w:rPr>
-          <w:rFonts w:ascii="Ebrima" w:hAnsi="Ebrima"/>
-          <w:b w:val="false"/>
-          <w:bCs w:val="false"/>
-          <w:i/>
-          <w:iCs/>
-        </w:rPr>
-        <w:t xml:space="preserve">are indicated using [[Button]] </w:t>
-      </w:r>
-      <w:r>
-        <w:rPr>
-          <w:rFonts w:ascii="Ebrima" w:hAnsi="Ebrima"/>
-          <w:b w:val="false"/>
-          <w:bCs w:val="false"/>
-          <w:i/>
-          <w:iCs/>
-        </w:rPr>
-        <w:t>or [[Flag]]</w:t>
-      </w:r>
-      <w:r>
-        <w:rPr>
-          <w:rFonts w:ascii="Ebrima" w:hAnsi="Ebrima"/>
-          <w:b w:val="false"/>
-          <w:bCs w:val="false"/>
-          <w:i/>
-          <w:iCs/>
-        </w:rPr>
-        <w:t>. Actual mappings may vary.</w:t>
+        <w:t>Buttons and flags are indicated using [[Button]] or [[Flag]]. Actual mappings may vary.</w:t>
       </w:r>
     </w:p>
     <w:p>
@@ -819,15 +771,7 @@
           <w:b w:val="false"/>
           <w:bCs w:val="false"/>
         </w:rPr>
-        <w:t xml:space="preserve">Walking </w:t>
-      </w:r>
-      <w:r>
-        <w:rPr>
-          <w:rFonts w:ascii="Ebrima" w:hAnsi="Ebrima"/>
-          <w:b w:val="false"/>
-          <w:bCs w:val="false"/>
-        </w:rPr>
-        <w:t>(on ground)</w:t>
+        <w:t>Walking (on ground)</w:t>
       </w:r>
     </w:p>
     <w:p>
@@ -870,6 +814,7 @@
         </w:rPr>
       </w:pPr>
       <w:bookmarkStart w:id="0" w:name="__DdeLink__4_534556621"/>
+      <w:bookmarkEnd w:id="0"/>
       <w:r>
         <w:rPr>
           <w:rFonts w:ascii="Ebrima" w:hAnsi="Ebrima"/>
@@ -894,7 +839,8 @@
           <w:bCs w:val="false"/>
         </w:rPr>
       </w:pPr>
-      <w:bookmarkEnd w:id="0"/>
+      <w:bookmarkStart w:id="1" w:name="__DdeLink__4_534556621"/>
+      <w:bookmarkEnd w:id="1"/>
       <w:r>
         <w:rPr>
           <w:rFonts w:ascii="Ebrima" w:hAnsi="Ebrima"/>
@@ -1950,15 +1896,7 @@
           <w:b w:val="false"/>
           <w:bCs w:val="false"/>
         </w:rPr>
-        <w:t xml:space="preserve">A platform with a [[Sticky]] </w:t>
-      </w:r>
-      <w:r>
-        <w:rPr>
-          <w:rFonts w:ascii="Ebrima" w:hAnsi="Ebrima"/>
-          <w:b w:val="false"/>
-          <w:bCs w:val="false"/>
-        </w:rPr>
-        <w:t>flag will reduce the player's maximum speed, acceleration, and jump speed.</w:t>
+        <w:t>A platform with a [[Sticky]] flag will reduce the player's maximum speed, acceleration, and jump speed.</w:t>
       </w:r>
     </w:p>
     <w:p>
@@ -2320,12 +2258,7 @@
         </w:numPr>
         <w:bidi w:val="0"/>
         <w:jc w:val="left"/>
-        <w:rPr>
-          <w:rFonts w:ascii="Ebrima" w:hAnsi="Ebrima"/>
-          <w:b w:val="false"/>
-          <w:b w:val="false"/>
-          <w:bCs w:val="false"/>
-        </w:rPr>
+        <w:rPr/>
       </w:pPr>
       <w:r>
         <w:rPr>
@@ -2334,6 +2267,498 @@
           <w:bCs w:val="false"/>
         </w:rPr>
         <w:t>When the player collides with the goal, start the next level.</w:t>
+      </w:r>
+    </w:p>
+    <w:p>
+      <w:pPr>
+        <w:pStyle w:val="Normal"/>
+        <w:bidi w:val="0"/>
+        <w:jc w:val="left"/>
+        <w:rPr>
+          <w:rFonts w:ascii="Ebrima" w:hAnsi="Ebrima"/>
+          <w:b w:val="false"/>
+          <w:b w:val="false"/>
+          <w:bCs w:val="false"/>
+        </w:rPr>
+      </w:pPr>
+      <w:r>
+        <w:rPr/>
+      </w:r>
+    </w:p>
+    <w:p>
+      <w:pPr>
+        <w:pStyle w:val="Normal"/>
+        <w:bidi w:val="0"/>
+        <w:jc w:val="left"/>
+        <w:rPr>
+          <w:b/>
+          <w:b/>
+          <w:bCs/>
+        </w:rPr>
+      </w:pPr>
+      <w:r>
+        <w:rPr>
+          <w:rFonts w:ascii="Ebrima" w:hAnsi="Ebrima"/>
+          <w:b/>
+          <w:bCs/>
+        </w:rPr>
+        <w:t>Software Design</w:t>
+      </w:r>
+    </w:p>
+    <w:p>
+      <w:pPr>
+        <w:pStyle w:val="Normal"/>
+        <w:numPr>
+          <w:ilvl w:val="0"/>
+          <w:numId w:val="4"/>
+        </w:numPr>
+        <w:bidi w:val="0"/>
+        <w:jc w:val="left"/>
+        <w:rPr>
+          <w:b w:val="false"/>
+          <w:b w:val="false"/>
+          <w:bCs w:val="false"/>
+        </w:rPr>
+      </w:pPr>
+      <w:r>
+        <w:rPr>
+          <w:rFonts w:ascii="Ebrima" w:hAnsi="Ebrima"/>
+          <w:b w:val="false"/>
+          <w:bCs w:val="false"/>
+        </w:rPr>
+        <w:t>Player Controls</w:t>
+      </w:r>
+    </w:p>
+    <w:p>
+      <w:pPr>
+        <w:pStyle w:val="Normal"/>
+        <w:numPr>
+          <w:ilvl w:val="1"/>
+          <w:numId w:val="4"/>
+        </w:numPr>
+        <w:bidi w:val="0"/>
+        <w:jc w:val="left"/>
+        <w:rPr>
+          <w:b w:val="false"/>
+          <w:b w:val="false"/>
+          <w:bCs w:val="false"/>
+        </w:rPr>
+      </w:pPr>
+      <w:r>
+        <w:rPr>
+          <w:rFonts w:ascii="Ebrima" w:hAnsi="Ebrima"/>
+          <w:b w:val="false"/>
+          <w:bCs w:val="false"/>
+        </w:rPr>
+        <w:t>Controls are velocity based to provide a smooth physics experience and tight controls</w:t>
+      </w:r>
+    </w:p>
+    <w:p>
+      <w:pPr>
+        <w:pStyle w:val="Normal"/>
+        <w:numPr>
+          <w:ilvl w:val="1"/>
+          <w:numId w:val="4"/>
+        </w:numPr>
+        <w:bidi w:val="0"/>
+        <w:jc w:val="left"/>
+        <w:rPr>
+          <w:b w:val="false"/>
+          <w:b w:val="false"/>
+          <w:bCs w:val="false"/>
+        </w:rPr>
+      </w:pPr>
+      <w:r>
+        <w:rPr>
+          <w:rFonts w:ascii="Ebrima" w:hAnsi="Ebrima"/>
+          <w:b w:val="false"/>
+          <w:bCs w:val="false"/>
+        </w:rPr>
+        <w:t>Pressing [[Left]] or [[Right]] increases the horizontal velocity</w:t>
+      </w:r>
+    </w:p>
+    <w:p>
+      <w:pPr>
+        <w:pStyle w:val="Normal"/>
+        <w:numPr>
+          <w:ilvl w:val="1"/>
+          <w:numId w:val="4"/>
+        </w:numPr>
+        <w:bidi w:val="0"/>
+        <w:jc w:val="left"/>
+        <w:rPr>
+          <w:b w:val="false"/>
+          <w:b w:val="false"/>
+          <w:bCs w:val="false"/>
+        </w:rPr>
+      </w:pPr>
+      <w:r>
+        <w:rPr>
+          <w:rFonts w:ascii="Ebrima" w:hAnsi="Ebrima"/>
+          <w:b w:val="false"/>
+          <w:bCs w:val="false"/>
+        </w:rPr>
+        <w:t>Pressing [[Jump]] sets the vertical velocity to a set, instant value to launch the player</w:t>
+      </w:r>
+    </w:p>
+    <w:p>
+      <w:pPr>
+        <w:pStyle w:val="Normal"/>
+        <w:numPr>
+          <w:ilvl w:val="1"/>
+          <w:numId w:val="4"/>
+        </w:numPr>
+        <w:bidi w:val="0"/>
+        <w:jc w:val="left"/>
+        <w:rPr>
+          <w:b w:val="false"/>
+          <w:b w:val="false"/>
+          <w:bCs w:val="false"/>
+        </w:rPr>
+      </w:pPr>
+      <w:r>
+        <w:rPr>
+          <w:rFonts w:ascii="Ebrima" w:hAnsi="Ebrima"/>
+          <w:b w:val="false"/>
+          <w:bCs w:val="false"/>
+        </w:rPr>
+        <w:t>Wall jumping assigns a set vertical velocity and a set horizontal velocity, based on what side of the player the wall is on.</w:t>
+      </w:r>
+    </w:p>
+    <w:p>
+      <w:pPr>
+        <w:pStyle w:val="Normal"/>
+        <w:numPr>
+          <w:ilvl w:val="1"/>
+          <w:numId w:val="4"/>
+        </w:numPr>
+        <w:bidi w:val="0"/>
+        <w:jc w:val="left"/>
+        <w:rPr>
+          <w:b w:val="false"/>
+          <w:b w:val="false"/>
+          <w:bCs w:val="false"/>
+        </w:rPr>
+      </w:pPr>
+      <w:r>
+        <w:rPr>
+          <w:rFonts w:ascii="Ebrima" w:hAnsi="Ebrima"/>
+          <w:b w:val="false"/>
+          <w:bCs w:val="false"/>
+        </w:rPr>
+        <w:t>The player has 3 main states:</w:t>
+      </w:r>
+    </w:p>
+    <w:p>
+      <w:pPr>
+        <w:pStyle w:val="Normal"/>
+        <w:numPr>
+          <w:ilvl w:val="2"/>
+          <w:numId w:val="4"/>
+        </w:numPr>
+        <w:bidi w:val="0"/>
+        <w:jc w:val="left"/>
+        <w:rPr>
+          <w:b w:val="false"/>
+          <w:b w:val="false"/>
+          <w:bCs w:val="false"/>
+        </w:rPr>
+      </w:pPr>
+      <w:r>
+        <w:rPr>
+          <w:rFonts w:ascii="Ebrima" w:hAnsi="Ebrima"/>
+          <w:b w:val="false"/>
+          <w:bCs w:val="false"/>
+        </w:rPr>
+        <w:t>On the ground</w:t>
+      </w:r>
+    </w:p>
+    <w:p>
+      <w:pPr>
+        <w:pStyle w:val="Normal"/>
+        <w:numPr>
+          <w:ilvl w:val="3"/>
+          <w:numId w:val="4"/>
+        </w:numPr>
+        <w:bidi w:val="0"/>
+        <w:jc w:val="left"/>
+        <w:rPr>
+          <w:b w:val="false"/>
+          <w:b w:val="false"/>
+          <w:bCs w:val="false"/>
+        </w:rPr>
+      </w:pPr>
+      <w:r>
+        <w:rPr>
+          <w:rFonts w:ascii="Ebrima" w:hAnsi="Ebrima"/>
+          <w:b w:val="false"/>
+          <w:bCs w:val="false"/>
+        </w:rPr>
+        <w:t>This is determined by doing a linecast below the player to see if they're colliding with any ground.</w:t>
+      </w:r>
+    </w:p>
+    <w:p>
+      <w:pPr>
+        <w:pStyle w:val="Normal"/>
+        <w:numPr>
+          <w:ilvl w:val="2"/>
+          <w:numId w:val="4"/>
+        </w:numPr>
+        <w:bidi w:val="0"/>
+        <w:jc w:val="left"/>
+        <w:rPr>
+          <w:b w:val="false"/>
+          <w:b w:val="false"/>
+          <w:bCs w:val="false"/>
+        </w:rPr>
+      </w:pPr>
+      <w:r>
+        <w:rPr>
+          <w:rFonts w:ascii="Ebrima" w:hAnsi="Ebrima"/>
+          <w:b w:val="false"/>
+          <w:bCs w:val="false"/>
+        </w:rPr>
+        <w:t>On a wall</w:t>
+      </w:r>
+    </w:p>
+    <w:p>
+      <w:pPr>
+        <w:pStyle w:val="Normal"/>
+        <w:numPr>
+          <w:ilvl w:val="3"/>
+          <w:numId w:val="4"/>
+        </w:numPr>
+        <w:bidi w:val="0"/>
+        <w:jc w:val="left"/>
+        <w:rPr>
+          <w:b w:val="false"/>
+          <w:b w:val="false"/>
+          <w:bCs w:val="false"/>
+        </w:rPr>
+      </w:pPr>
+      <w:r>
+        <w:rPr>
+          <w:rFonts w:ascii="Ebrima" w:hAnsi="Ebrima"/>
+          <w:b w:val="false"/>
+          <w:bCs w:val="false"/>
+        </w:rPr>
+        <w:t>This is determined by doing a linecast to either side of the player and seeing if they're colliding with a wall.</w:t>
+      </w:r>
+    </w:p>
+    <w:p>
+      <w:pPr>
+        <w:pStyle w:val="Normal"/>
+        <w:numPr>
+          <w:ilvl w:val="2"/>
+          <w:numId w:val="4"/>
+        </w:numPr>
+        <w:bidi w:val="0"/>
+        <w:jc w:val="left"/>
+        <w:rPr>
+          <w:b w:val="false"/>
+          <w:b w:val="false"/>
+          <w:bCs w:val="false"/>
+        </w:rPr>
+      </w:pPr>
+      <w:r>
+        <w:rPr>
+          <w:rFonts w:ascii="Ebrima" w:hAnsi="Ebrima"/>
+          <w:b w:val="false"/>
+          <w:bCs w:val="false"/>
+        </w:rPr>
+        <w:t>In the air</w:t>
+      </w:r>
+    </w:p>
+    <w:p>
+      <w:pPr>
+        <w:pStyle w:val="Normal"/>
+        <w:numPr>
+          <w:ilvl w:val="3"/>
+          <w:numId w:val="4"/>
+        </w:numPr>
+        <w:bidi w:val="0"/>
+        <w:jc w:val="left"/>
+        <w:rPr>
+          <w:b w:val="false"/>
+          <w:b w:val="false"/>
+          <w:bCs w:val="false"/>
+        </w:rPr>
+      </w:pPr>
+      <w:r>
+        <w:rPr>
+          <w:rFonts w:ascii="Ebrima" w:hAnsi="Ebrima"/>
+          <w:b w:val="false"/>
+          <w:bCs w:val="false"/>
+        </w:rPr>
+        <w:t>This is true if both of the previous checks are not true.</w:t>
+      </w:r>
+    </w:p>
+    <w:p>
+      <w:pPr>
+        <w:pStyle w:val="Normal"/>
+        <w:numPr>
+          <w:ilvl w:val="0"/>
+          <w:numId w:val="4"/>
+        </w:numPr>
+        <w:bidi w:val="0"/>
+        <w:jc w:val="left"/>
+        <w:rPr>
+          <w:b w:val="false"/>
+          <w:b w:val="false"/>
+          <w:bCs w:val="false"/>
+        </w:rPr>
+      </w:pPr>
+      <w:r>
+        <w:rPr>
+          <w:rFonts w:ascii="Ebrima" w:hAnsi="Ebrima"/>
+          <w:b w:val="false"/>
+          <w:bCs w:val="false"/>
+        </w:rPr>
+        <w:t>Terrain Collisions</w:t>
+      </w:r>
+    </w:p>
+    <w:p>
+      <w:pPr>
+        <w:pStyle w:val="Normal"/>
+        <w:numPr>
+          <w:ilvl w:val="1"/>
+          <w:numId w:val="4"/>
+        </w:numPr>
+        <w:bidi w:val="0"/>
+        <w:jc w:val="left"/>
+        <w:rPr>
+          <w:b w:val="false"/>
+          <w:b w:val="false"/>
+          <w:bCs w:val="false"/>
+        </w:rPr>
+      </w:pPr>
+      <w:r>
+        <w:rPr>
+          <w:rFonts w:ascii="Ebrima" w:hAnsi="Ebrima"/>
+          <w:b w:val="false"/>
+          <w:bCs w:val="false"/>
+        </w:rPr>
+        <w:t>Collisions are handled by Unity's internal collision detection system.</w:t>
+      </w:r>
+    </w:p>
+    <w:p>
+      <w:pPr>
+        <w:pStyle w:val="Normal"/>
+        <w:numPr>
+          <w:ilvl w:val="1"/>
+          <w:numId w:val="4"/>
+        </w:numPr>
+        <w:bidi w:val="0"/>
+        <w:jc w:val="left"/>
+        <w:rPr>
+          <w:b w:val="false"/>
+          <w:b w:val="false"/>
+          <w:bCs w:val="false"/>
+        </w:rPr>
+      </w:pPr>
+      <w:r>
+        <w:rPr>
+          <w:rFonts w:ascii="Ebrima" w:hAnsi="Ebrima"/>
+          <w:b w:val="false"/>
+          <w:bCs w:val="false"/>
+        </w:rPr>
+        <w:t>However, all ground and walls are on the “Ground” layer so we can perform a linecast from the edge of the player out to a small distance to determine if the player is on the ground or colliding with a wall.</w:t>
+      </w:r>
+    </w:p>
+    <w:p>
+      <w:pPr>
+        <w:pStyle w:val="Normal"/>
+        <w:numPr>
+          <w:ilvl w:val="0"/>
+          <w:numId w:val="4"/>
+        </w:numPr>
+        <w:bidi w:val="0"/>
+        <w:jc w:val="left"/>
+        <w:rPr>
+          <w:b w:val="false"/>
+          <w:b w:val="false"/>
+          <w:bCs w:val="false"/>
+        </w:rPr>
+      </w:pPr>
+      <w:r>
+        <w:rPr>
+          <w:rFonts w:ascii="Ebrima" w:hAnsi="Ebrima"/>
+          <w:b w:val="false"/>
+          <w:bCs w:val="false"/>
+        </w:rPr>
+        <w:t>Resettable Objects</w:t>
+      </w:r>
+    </w:p>
+    <w:p>
+      <w:pPr>
+        <w:pStyle w:val="Normal"/>
+        <w:numPr>
+          <w:ilvl w:val="1"/>
+          <w:numId w:val="4"/>
+        </w:numPr>
+        <w:bidi w:val="0"/>
+        <w:jc w:val="left"/>
+        <w:rPr>
+          <w:b w:val="false"/>
+          <w:b w:val="false"/>
+          <w:bCs w:val="false"/>
+        </w:rPr>
+      </w:pPr>
+      <w:r>
+        <w:rPr>
+          <w:rFonts w:ascii="Ebrima" w:hAnsi="Ebrima"/>
+          <w:b w:val="false"/>
+          <w:bCs w:val="false"/>
+        </w:rPr>
+        <w:t>Resettable objects are objects which will need to be reset if the player dies, power-ups being an obvious example.</w:t>
+      </w:r>
+    </w:p>
+    <w:p>
+      <w:pPr>
+        <w:pStyle w:val="Normal"/>
+        <w:numPr>
+          <w:ilvl w:val="1"/>
+          <w:numId w:val="4"/>
+        </w:numPr>
+        <w:bidi w:val="0"/>
+        <w:jc w:val="left"/>
+        <w:rPr>
+          <w:b w:val="false"/>
+          <w:b w:val="false"/>
+          <w:bCs w:val="false"/>
+        </w:rPr>
+      </w:pPr>
+      <w:r>
+        <w:rPr>
+          <w:rFonts w:ascii="Ebrima" w:hAnsi="Ebrima"/>
+          <w:b w:val="false"/>
+          <w:bCs w:val="false"/>
+        </w:rPr>
+        <w:t>All resettable objects must be placed in a parent object matching the name such as “PowerUps” or “Enemies”</w:t>
+      </w:r>
+    </w:p>
+    <w:p>
+      <w:pPr>
+        <w:pStyle w:val="Normal"/>
+        <w:numPr>
+          <w:ilvl w:val="1"/>
+          <w:numId w:val="4"/>
+        </w:numPr>
+        <w:bidi w:val="0"/>
+        <w:jc w:val="left"/>
+        <w:rPr>
+          <w:b w:val="false"/>
+          <w:b w:val="false"/>
+          <w:bCs w:val="false"/>
+        </w:rPr>
+      </w:pPr>
+      <w:r>
+        <w:rPr>
+          <w:rFonts w:ascii="Ebrima" w:hAnsi="Ebrima"/>
+          <w:b w:val="false"/>
+          <w:bCs w:val="false"/>
+        </w:rPr>
+        <w:t>When the player dies, find all of those parent objects by name then re-activate each of their children. For resetting their original position, an additional ResetPosition component should be on the object. Objects which are not moved do not require this component.</w:t>
       </w:r>
     </w:p>
     <w:sectPr>
@@ -2343,6 +2768,7 @@
       <w:pgNumType w:fmt="decimal"/>
       <w:formProt w:val="false"/>
       <w:textDirection w:val="lrTb"/>
+      <w:docGrid w:type="default" w:linePitch="240" w:charSpace="4294961151"/>
     </w:sectPr>
   </w:body>
 </w:document>
@@ -2364,6 +2790,444 @@
       </w:pPr>
       <w:rPr>
         <w:rFonts w:ascii="Symbol" w:hAnsi="Symbol" w:cs="Symbol" w:hint="default"/>
+        <w:b w:val="false"/>
+      </w:rPr>
+    </w:lvl>
+    <w:lvl w:ilvl="1">
+      <w:start w:val="1"/>
+      <w:numFmt w:val="bullet"/>
+      <w:lvlText w:val="◦"/>
+      <w:lvlJc w:val="left"/>
+      <w:pPr>
+        <w:tabs>
+          <w:tab w:val="num" w:pos="1080"/>
+        </w:tabs>
+        <w:ind w:left="1080" w:hanging="360"/>
+      </w:pPr>
+      <w:rPr>
+        <w:rFonts w:ascii="OpenSymbol" w:hAnsi="OpenSymbol" w:cs="OpenSymbol" w:hint="default"/>
+        <w:b w:val="false"/>
+      </w:rPr>
+    </w:lvl>
+    <w:lvl w:ilvl="2">
+      <w:start w:val="1"/>
+      <w:numFmt w:val="bullet"/>
+      <w:lvlText w:val="▪"/>
+      <w:lvlJc w:val="left"/>
+      <w:pPr>
+        <w:tabs>
+          <w:tab w:val="num" w:pos="1440"/>
+        </w:tabs>
+        <w:ind w:left="1440" w:hanging="360"/>
+      </w:pPr>
+      <w:rPr>
+        <w:rFonts w:ascii="OpenSymbol" w:hAnsi="OpenSymbol" w:cs="OpenSymbol" w:hint="default"/>
+        <w:b w:val="false"/>
+      </w:rPr>
+    </w:lvl>
+    <w:lvl w:ilvl="3">
+      <w:start w:val="1"/>
+      <w:numFmt w:val="bullet"/>
+      <w:lvlText w:val=""/>
+      <w:lvlJc w:val="left"/>
+      <w:pPr>
+        <w:tabs>
+          <w:tab w:val="num" w:pos="1800"/>
+        </w:tabs>
+        <w:ind w:left="1800" w:hanging="360"/>
+      </w:pPr>
+      <w:rPr>
+        <w:rFonts w:ascii="Symbol" w:hAnsi="Symbol" w:cs="Symbol" w:hint="default"/>
+        <w:b w:val="false"/>
+      </w:rPr>
+    </w:lvl>
+    <w:lvl w:ilvl="4">
+      <w:start w:val="1"/>
+      <w:numFmt w:val="bullet"/>
+      <w:lvlText w:val="◦"/>
+      <w:lvlJc w:val="left"/>
+      <w:pPr>
+        <w:tabs>
+          <w:tab w:val="num" w:pos="2160"/>
+        </w:tabs>
+        <w:ind w:left="2160" w:hanging="360"/>
+      </w:pPr>
+      <w:rPr>
+        <w:rFonts w:ascii="OpenSymbol" w:hAnsi="OpenSymbol" w:cs="OpenSymbol" w:hint="default"/>
+        <w:b w:val="false"/>
+      </w:rPr>
+    </w:lvl>
+    <w:lvl w:ilvl="5">
+      <w:start w:val="1"/>
+      <w:numFmt w:val="bullet"/>
+      <w:lvlText w:val="▪"/>
+      <w:lvlJc w:val="left"/>
+      <w:pPr>
+        <w:tabs>
+          <w:tab w:val="num" w:pos="2520"/>
+        </w:tabs>
+        <w:ind w:left="2520" w:hanging="360"/>
+      </w:pPr>
+      <w:rPr>
+        <w:rFonts w:ascii="OpenSymbol" w:hAnsi="OpenSymbol" w:cs="OpenSymbol" w:hint="default"/>
+        <w:b w:val="false"/>
+      </w:rPr>
+    </w:lvl>
+    <w:lvl w:ilvl="6">
+      <w:start w:val="1"/>
+      <w:numFmt w:val="bullet"/>
+      <w:lvlText w:val=""/>
+      <w:lvlJc w:val="left"/>
+      <w:pPr>
+        <w:tabs>
+          <w:tab w:val="num" w:pos="2880"/>
+        </w:tabs>
+        <w:ind w:left="2880" w:hanging="360"/>
+      </w:pPr>
+      <w:rPr>
+        <w:rFonts w:ascii="Symbol" w:hAnsi="Symbol" w:cs="Symbol" w:hint="default"/>
+        <w:b w:val="false"/>
+      </w:rPr>
+    </w:lvl>
+    <w:lvl w:ilvl="7">
+      <w:start w:val="1"/>
+      <w:numFmt w:val="bullet"/>
+      <w:lvlText w:val="◦"/>
+      <w:lvlJc w:val="left"/>
+      <w:pPr>
+        <w:tabs>
+          <w:tab w:val="num" w:pos="3240"/>
+        </w:tabs>
+        <w:ind w:left="3240" w:hanging="360"/>
+      </w:pPr>
+      <w:rPr>
+        <w:rFonts w:ascii="OpenSymbol" w:hAnsi="OpenSymbol" w:cs="OpenSymbol" w:hint="default"/>
+        <w:b w:val="false"/>
+      </w:rPr>
+    </w:lvl>
+    <w:lvl w:ilvl="8">
+      <w:start w:val="1"/>
+      <w:numFmt w:val="bullet"/>
+      <w:lvlText w:val="▪"/>
+      <w:lvlJc w:val="left"/>
+      <w:pPr>
+        <w:tabs>
+          <w:tab w:val="num" w:pos="3600"/>
+        </w:tabs>
+        <w:ind w:left="3600" w:hanging="360"/>
+      </w:pPr>
+      <w:rPr>
+        <w:rFonts w:ascii="OpenSymbol" w:hAnsi="OpenSymbol" w:cs="OpenSymbol" w:hint="default"/>
+        <w:b w:val="false"/>
+      </w:rPr>
+    </w:lvl>
+  </w:abstractNum>
+  <w:abstractNum w:abstractNumId="2">
+    <w:lvl w:ilvl="0">
+      <w:start w:val="1"/>
+      <w:numFmt w:val="bullet"/>
+      <w:lvlText w:val=""/>
+      <w:lvlJc w:val="left"/>
+      <w:pPr>
+        <w:tabs>
+          <w:tab w:val="num" w:pos="720"/>
+        </w:tabs>
+        <w:ind w:left="720" w:hanging="360"/>
+      </w:pPr>
+      <w:rPr>
+        <w:rFonts w:ascii="Symbol" w:hAnsi="Symbol" w:cs="Symbol" w:hint="default"/>
+        <w:b w:val="false"/>
+      </w:rPr>
+    </w:lvl>
+    <w:lvl w:ilvl="1">
+      <w:start w:val="1"/>
+      <w:numFmt w:val="bullet"/>
+      <w:lvlText w:val="◦"/>
+      <w:lvlJc w:val="left"/>
+      <w:pPr>
+        <w:tabs>
+          <w:tab w:val="num" w:pos="1080"/>
+        </w:tabs>
+        <w:ind w:left="1080" w:hanging="360"/>
+      </w:pPr>
+      <w:rPr>
+        <w:rFonts w:ascii="OpenSymbol" w:hAnsi="OpenSymbol" w:cs="OpenSymbol" w:hint="default"/>
+        <w:b w:val="false"/>
+      </w:rPr>
+    </w:lvl>
+    <w:lvl w:ilvl="2">
+      <w:start w:val="1"/>
+      <w:numFmt w:val="bullet"/>
+      <w:lvlText w:val="▪"/>
+      <w:lvlJc w:val="left"/>
+      <w:pPr>
+        <w:tabs>
+          <w:tab w:val="num" w:pos="1440"/>
+        </w:tabs>
+        <w:ind w:left="1440" w:hanging="360"/>
+      </w:pPr>
+      <w:rPr>
+        <w:rFonts w:ascii="OpenSymbol" w:hAnsi="OpenSymbol" w:cs="OpenSymbol" w:hint="default"/>
+        <w:b w:val="false"/>
+      </w:rPr>
+    </w:lvl>
+    <w:lvl w:ilvl="3">
+      <w:start w:val="1"/>
+      <w:numFmt w:val="bullet"/>
+      <w:lvlText w:val=""/>
+      <w:lvlJc w:val="left"/>
+      <w:pPr>
+        <w:tabs>
+          <w:tab w:val="num" w:pos="1800"/>
+        </w:tabs>
+        <w:ind w:left="1800" w:hanging="360"/>
+      </w:pPr>
+      <w:rPr>
+        <w:rFonts w:ascii="Symbol" w:hAnsi="Symbol" w:cs="Symbol" w:hint="default"/>
+        <w:b w:val="false"/>
+      </w:rPr>
+    </w:lvl>
+    <w:lvl w:ilvl="4">
+      <w:start w:val="1"/>
+      <w:numFmt w:val="bullet"/>
+      <w:lvlText w:val="◦"/>
+      <w:lvlJc w:val="left"/>
+      <w:pPr>
+        <w:tabs>
+          <w:tab w:val="num" w:pos="2160"/>
+        </w:tabs>
+        <w:ind w:left="2160" w:hanging="360"/>
+      </w:pPr>
+      <w:rPr>
+        <w:rFonts w:ascii="OpenSymbol" w:hAnsi="OpenSymbol" w:cs="OpenSymbol" w:hint="default"/>
+        <w:b w:val="false"/>
+      </w:rPr>
+    </w:lvl>
+    <w:lvl w:ilvl="5">
+      <w:start w:val="1"/>
+      <w:numFmt w:val="bullet"/>
+      <w:lvlText w:val="▪"/>
+      <w:lvlJc w:val="left"/>
+      <w:pPr>
+        <w:tabs>
+          <w:tab w:val="num" w:pos="2520"/>
+        </w:tabs>
+        <w:ind w:left="2520" w:hanging="360"/>
+      </w:pPr>
+      <w:rPr>
+        <w:rFonts w:ascii="OpenSymbol" w:hAnsi="OpenSymbol" w:cs="OpenSymbol" w:hint="default"/>
+        <w:b w:val="false"/>
+      </w:rPr>
+    </w:lvl>
+    <w:lvl w:ilvl="6">
+      <w:start w:val="1"/>
+      <w:numFmt w:val="bullet"/>
+      <w:lvlText w:val=""/>
+      <w:lvlJc w:val="left"/>
+      <w:pPr>
+        <w:tabs>
+          <w:tab w:val="num" w:pos="2880"/>
+        </w:tabs>
+        <w:ind w:left="2880" w:hanging="360"/>
+      </w:pPr>
+      <w:rPr>
+        <w:rFonts w:ascii="Symbol" w:hAnsi="Symbol" w:cs="Symbol" w:hint="default"/>
+        <w:b w:val="false"/>
+      </w:rPr>
+    </w:lvl>
+    <w:lvl w:ilvl="7">
+      <w:start w:val="1"/>
+      <w:numFmt w:val="bullet"/>
+      <w:lvlText w:val="◦"/>
+      <w:lvlJc w:val="left"/>
+      <w:pPr>
+        <w:tabs>
+          <w:tab w:val="num" w:pos="3240"/>
+        </w:tabs>
+        <w:ind w:left="3240" w:hanging="360"/>
+      </w:pPr>
+      <w:rPr>
+        <w:rFonts w:ascii="OpenSymbol" w:hAnsi="OpenSymbol" w:cs="OpenSymbol" w:hint="default"/>
+        <w:b w:val="false"/>
+      </w:rPr>
+    </w:lvl>
+    <w:lvl w:ilvl="8">
+      <w:start w:val="1"/>
+      <w:numFmt w:val="bullet"/>
+      <w:lvlText w:val="▪"/>
+      <w:lvlJc w:val="left"/>
+      <w:pPr>
+        <w:tabs>
+          <w:tab w:val="num" w:pos="3600"/>
+        </w:tabs>
+        <w:ind w:left="3600" w:hanging="360"/>
+      </w:pPr>
+      <w:rPr>
+        <w:rFonts w:ascii="OpenSymbol" w:hAnsi="OpenSymbol" w:cs="OpenSymbol" w:hint="default"/>
+        <w:b w:val="false"/>
+      </w:rPr>
+    </w:lvl>
+  </w:abstractNum>
+  <w:abstractNum w:abstractNumId="3">
+    <w:lvl w:ilvl="0">
+      <w:start w:val="1"/>
+      <w:numFmt w:val="bullet"/>
+      <w:lvlText w:val=""/>
+      <w:lvlJc w:val="left"/>
+      <w:pPr>
+        <w:tabs>
+          <w:tab w:val="num" w:pos="720"/>
+        </w:tabs>
+        <w:ind w:left="720" w:hanging="360"/>
+      </w:pPr>
+      <w:rPr>
+        <w:rFonts w:ascii="Symbol" w:hAnsi="Symbol" w:cs="Symbol" w:hint="default"/>
+        <w:b w:val="false"/>
+      </w:rPr>
+    </w:lvl>
+    <w:lvl w:ilvl="1">
+      <w:start w:val="1"/>
+      <w:numFmt w:val="bullet"/>
+      <w:lvlText w:val="◦"/>
+      <w:lvlJc w:val="left"/>
+      <w:pPr>
+        <w:tabs>
+          <w:tab w:val="num" w:pos="1080"/>
+        </w:tabs>
+        <w:ind w:left="1080" w:hanging="360"/>
+      </w:pPr>
+      <w:rPr>
+        <w:rFonts w:ascii="OpenSymbol" w:hAnsi="OpenSymbol" w:cs="OpenSymbol" w:hint="default"/>
+        <w:b w:val="false"/>
+      </w:rPr>
+    </w:lvl>
+    <w:lvl w:ilvl="2">
+      <w:start w:val="1"/>
+      <w:numFmt w:val="bullet"/>
+      <w:lvlText w:val="▪"/>
+      <w:lvlJc w:val="left"/>
+      <w:pPr>
+        <w:tabs>
+          <w:tab w:val="num" w:pos="1440"/>
+        </w:tabs>
+        <w:ind w:left="1440" w:hanging="360"/>
+      </w:pPr>
+      <w:rPr>
+        <w:rFonts w:ascii="OpenSymbol" w:hAnsi="OpenSymbol" w:cs="OpenSymbol" w:hint="default"/>
+        <w:b w:val="false"/>
+      </w:rPr>
+    </w:lvl>
+    <w:lvl w:ilvl="3">
+      <w:start w:val="1"/>
+      <w:numFmt w:val="bullet"/>
+      <w:lvlText w:val=""/>
+      <w:lvlJc w:val="left"/>
+      <w:pPr>
+        <w:tabs>
+          <w:tab w:val="num" w:pos="1800"/>
+        </w:tabs>
+        <w:ind w:left="1800" w:hanging="360"/>
+      </w:pPr>
+      <w:rPr>
+        <w:rFonts w:ascii="Symbol" w:hAnsi="Symbol" w:cs="Symbol" w:hint="default"/>
+        <w:b w:val="false"/>
+      </w:rPr>
+    </w:lvl>
+    <w:lvl w:ilvl="4">
+      <w:start w:val="1"/>
+      <w:numFmt w:val="bullet"/>
+      <w:lvlText w:val="◦"/>
+      <w:lvlJc w:val="left"/>
+      <w:pPr>
+        <w:tabs>
+          <w:tab w:val="num" w:pos="2160"/>
+        </w:tabs>
+        <w:ind w:left="2160" w:hanging="360"/>
+      </w:pPr>
+      <w:rPr>
+        <w:rFonts w:ascii="OpenSymbol" w:hAnsi="OpenSymbol" w:cs="OpenSymbol" w:hint="default"/>
+        <w:b w:val="false"/>
+      </w:rPr>
+    </w:lvl>
+    <w:lvl w:ilvl="5">
+      <w:start w:val="1"/>
+      <w:numFmt w:val="bullet"/>
+      <w:lvlText w:val="▪"/>
+      <w:lvlJc w:val="left"/>
+      <w:pPr>
+        <w:tabs>
+          <w:tab w:val="num" w:pos="2520"/>
+        </w:tabs>
+        <w:ind w:left="2520" w:hanging="360"/>
+      </w:pPr>
+      <w:rPr>
+        <w:rFonts w:ascii="OpenSymbol" w:hAnsi="OpenSymbol" w:cs="OpenSymbol" w:hint="default"/>
+        <w:b w:val="false"/>
+      </w:rPr>
+    </w:lvl>
+    <w:lvl w:ilvl="6">
+      <w:start w:val="1"/>
+      <w:numFmt w:val="bullet"/>
+      <w:lvlText w:val=""/>
+      <w:lvlJc w:val="left"/>
+      <w:pPr>
+        <w:tabs>
+          <w:tab w:val="num" w:pos="2880"/>
+        </w:tabs>
+        <w:ind w:left="2880" w:hanging="360"/>
+      </w:pPr>
+      <w:rPr>
+        <w:rFonts w:ascii="Symbol" w:hAnsi="Symbol" w:cs="Symbol" w:hint="default"/>
+        <w:b w:val="false"/>
+      </w:rPr>
+    </w:lvl>
+    <w:lvl w:ilvl="7">
+      <w:start w:val="1"/>
+      <w:numFmt w:val="bullet"/>
+      <w:lvlText w:val="◦"/>
+      <w:lvlJc w:val="left"/>
+      <w:pPr>
+        <w:tabs>
+          <w:tab w:val="num" w:pos="3240"/>
+        </w:tabs>
+        <w:ind w:left="3240" w:hanging="360"/>
+      </w:pPr>
+      <w:rPr>
+        <w:rFonts w:ascii="OpenSymbol" w:hAnsi="OpenSymbol" w:cs="OpenSymbol" w:hint="default"/>
+        <w:b w:val="false"/>
+      </w:rPr>
+    </w:lvl>
+    <w:lvl w:ilvl="8">
+      <w:start w:val="1"/>
+      <w:numFmt w:val="bullet"/>
+      <w:lvlText w:val="▪"/>
+      <w:lvlJc w:val="left"/>
+      <w:pPr>
+        <w:tabs>
+          <w:tab w:val="num" w:pos="3600"/>
+        </w:tabs>
+        <w:ind w:left="3600" w:hanging="360"/>
+      </w:pPr>
+      <w:rPr>
+        <w:rFonts w:ascii="OpenSymbol" w:hAnsi="OpenSymbol" w:cs="OpenSymbol" w:hint="default"/>
+        <w:b w:val="false"/>
+      </w:rPr>
+    </w:lvl>
+  </w:abstractNum>
+  <w:abstractNum w:abstractNumId="4">
+    <w:lvl w:ilvl="0">
+      <w:start w:val="1"/>
+      <w:numFmt w:val="bullet"/>
+      <w:lvlText w:val=""/>
+      <w:lvlJc w:val="left"/>
+      <w:pPr>
+        <w:tabs>
+          <w:tab w:val="num" w:pos="720"/>
+        </w:tabs>
+        <w:ind w:left="720" w:hanging="360"/>
+      </w:pPr>
+      <w:rPr>
+        <w:rFonts w:ascii="Symbol" w:hAnsi="Symbol" w:cs="Symbol" w:hint="default"/>
       </w:rPr>
     </w:lvl>
     <w:lvl w:ilvl="1">
@@ -2487,281 +3351,7 @@
       </w:rPr>
     </w:lvl>
   </w:abstractNum>
-  <w:abstractNum w:abstractNumId="2">
-    <w:lvl w:ilvl="0">
-      <w:start w:val="1"/>
-      <w:numFmt w:val="bullet"/>
-      <w:lvlText w:val=""/>
-      <w:lvlJc w:val="left"/>
-      <w:pPr>
-        <w:tabs>
-          <w:tab w:val="num" w:pos="720"/>
-        </w:tabs>
-        <w:ind w:left="720" w:hanging="360"/>
-      </w:pPr>
-      <w:rPr>
-        <w:rFonts w:ascii="Symbol" w:hAnsi="Symbol" w:cs="Symbol" w:hint="default"/>
-      </w:rPr>
-    </w:lvl>
-    <w:lvl w:ilvl="1">
-      <w:start w:val="1"/>
-      <w:numFmt w:val="bullet"/>
-      <w:lvlText w:val="◦"/>
-      <w:lvlJc w:val="left"/>
-      <w:pPr>
-        <w:tabs>
-          <w:tab w:val="num" w:pos="1080"/>
-        </w:tabs>
-        <w:ind w:left="1080" w:hanging="360"/>
-      </w:pPr>
-      <w:rPr>
-        <w:rFonts w:ascii="OpenSymbol" w:hAnsi="OpenSymbol" w:cs="OpenSymbol" w:hint="default"/>
-      </w:rPr>
-    </w:lvl>
-    <w:lvl w:ilvl="2">
-      <w:start w:val="1"/>
-      <w:numFmt w:val="bullet"/>
-      <w:lvlText w:val="▪"/>
-      <w:lvlJc w:val="left"/>
-      <w:pPr>
-        <w:tabs>
-          <w:tab w:val="num" w:pos="1440"/>
-        </w:tabs>
-        <w:ind w:left="1440" w:hanging="360"/>
-      </w:pPr>
-      <w:rPr>
-        <w:rFonts w:ascii="OpenSymbol" w:hAnsi="OpenSymbol" w:cs="OpenSymbol" w:hint="default"/>
-      </w:rPr>
-    </w:lvl>
-    <w:lvl w:ilvl="3">
-      <w:start w:val="1"/>
-      <w:numFmt w:val="bullet"/>
-      <w:lvlText w:val=""/>
-      <w:lvlJc w:val="left"/>
-      <w:pPr>
-        <w:tabs>
-          <w:tab w:val="num" w:pos="1800"/>
-        </w:tabs>
-        <w:ind w:left="1800" w:hanging="360"/>
-      </w:pPr>
-      <w:rPr>
-        <w:rFonts w:ascii="Symbol" w:hAnsi="Symbol" w:cs="Symbol" w:hint="default"/>
-      </w:rPr>
-    </w:lvl>
-    <w:lvl w:ilvl="4">
-      <w:start w:val="1"/>
-      <w:numFmt w:val="bullet"/>
-      <w:lvlText w:val="◦"/>
-      <w:lvlJc w:val="left"/>
-      <w:pPr>
-        <w:tabs>
-          <w:tab w:val="num" w:pos="2160"/>
-        </w:tabs>
-        <w:ind w:left="2160" w:hanging="360"/>
-      </w:pPr>
-      <w:rPr>
-        <w:rFonts w:ascii="OpenSymbol" w:hAnsi="OpenSymbol" w:cs="OpenSymbol" w:hint="default"/>
-      </w:rPr>
-    </w:lvl>
-    <w:lvl w:ilvl="5">
-      <w:start w:val="1"/>
-      <w:numFmt w:val="bullet"/>
-      <w:lvlText w:val="▪"/>
-      <w:lvlJc w:val="left"/>
-      <w:pPr>
-        <w:tabs>
-          <w:tab w:val="num" w:pos="2520"/>
-        </w:tabs>
-        <w:ind w:left="2520" w:hanging="360"/>
-      </w:pPr>
-      <w:rPr>
-        <w:rFonts w:ascii="OpenSymbol" w:hAnsi="OpenSymbol" w:cs="OpenSymbol" w:hint="default"/>
-      </w:rPr>
-    </w:lvl>
-    <w:lvl w:ilvl="6">
-      <w:start w:val="1"/>
-      <w:numFmt w:val="bullet"/>
-      <w:lvlText w:val=""/>
-      <w:lvlJc w:val="left"/>
-      <w:pPr>
-        <w:tabs>
-          <w:tab w:val="num" w:pos="2880"/>
-        </w:tabs>
-        <w:ind w:left="2880" w:hanging="360"/>
-      </w:pPr>
-      <w:rPr>
-        <w:rFonts w:ascii="Symbol" w:hAnsi="Symbol" w:cs="Symbol" w:hint="default"/>
-      </w:rPr>
-    </w:lvl>
-    <w:lvl w:ilvl="7">
-      <w:start w:val="1"/>
-      <w:numFmt w:val="bullet"/>
-      <w:lvlText w:val="◦"/>
-      <w:lvlJc w:val="left"/>
-      <w:pPr>
-        <w:tabs>
-          <w:tab w:val="num" w:pos="3240"/>
-        </w:tabs>
-        <w:ind w:left="3240" w:hanging="360"/>
-      </w:pPr>
-      <w:rPr>
-        <w:rFonts w:ascii="OpenSymbol" w:hAnsi="OpenSymbol" w:cs="OpenSymbol" w:hint="default"/>
-      </w:rPr>
-    </w:lvl>
-    <w:lvl w:ilvl="8">
-      <w:start w:val="1"/>
-      <w:numFmt w:val="bullet"/>
-      <w:lvlText w:val="▪"/>
-      <w:lvlJc w:val="left"/>
-      <w:pPr>
-        <w:tabs>
-          <w:tab w:val="num" w:pos="3600"/>
-        </w:tabs>
-        <w:ind w:left="3600" w:hanging="360"/>
-      </w:pPr>
-      <w:rPr>
-        <w:rFonts w:ascii="OpenSymbol" w:hAnsi="OpenSymbol" w:cs="OpenSymbol" w:hint="default"/>
-      </w:rPr>
-    </w:lvl>
-  </w:abstractNum>
-  <w:abstractNum w:abstractNumId="3">
-    <w:lvl w:ilvl="0">
-      <w:start w:val="1"/>
-      <w:numFmt w:val="bullet"/>
-      <w:lvlText w:val=""/>
-      <w:lvlJc w:val="left"/>
-      <w:pPr>
-        <w:tabs>
-          <w:tab w:val="num" w:pos="720"/>
-        </w:tabs>
-        <w:ind w:left="720" w:hanging="360"/>
-      </w:pPr>
-      <w:rPr>
-        <w:rFonts w:ascii="Symbol" w:hAnsi="Symbol" w:cs="Symbol" w:hint="default"/>
-      </w:rPr>
-    </w:lvl>
-    <w:lvl w:ilvl="1">
-      <w:start w:val="1"/>
-      <w:numFmt w:val="bullet"/>
-      <w:lvlText w:val="◦"/>
-      <w:lvlJc w:val="left"/>
-      <w:pPr>
-        <w:tabs>
-          <w:tab w:val="num" w:pos="1080"/>
-        </w:tabs>
-        <w:ind w:left="1080" w:hanging="360"/>
-      </w:pPr>
-      <w:rPr>
-        <w:rFonts w:ascii="OpenSymbol" w:hAnsi="OpenSymbol" w:cs="OpenSymbol" w:hint="default"/>
-      </w:rPr>
-    </w:lvl>
-    <w:lvl w:ilvl="2">
-      <w:start w:val="1"/>
-      <w:numFmt w:val="bullet"/>
-      <w:lvlText w:val="▪"/>
-      <w:lvlJc w:val="left"/>
-      <w:pPr>
-        <w:tabs>
-          <w:tab w:val="num" w:pos="1440"/>
-        </w:tabs>
-        <w:ind w:left="1440" w:hanging="360"/>
-      </w:pPr>
-      <w:rPr>
-        <w:rFonts w:ascii="OpenSymbol" w:hAnsi="OpenSymbol" w:cs="OpenSymbol" w:hint="default"/>
-      </w:rPr>
-    </w:lvl>
-    <w:lvl w:ilvl="3">
-      <w:start w:val="1"/>
-      <w:numFmt w:val="bullet"/>
-      <w:lvlText w:val=""/>
-      <w:lvlJc w:val="left"/>
-      <w:pPr>
-        <w:tabs>
-          <w:tab w:val="num" w:pos="1800"/>
-        </w:tabs>
-        <w:ind w:left="1800" w:hanging="360"/>
-      </w:pPr>
-      <w:rPr>
-        <w:rFonts w:ascii="Symbol" w:hAnsi="Symbol" w:cs="Symbol" w:hint="default"/>
-      </w:rPr>
-    </w:lvl>
-    <w:lvl w:ilvl="4">
-      <w:start w:val="1"/>
-      <w:numFmt w:val="bullet"/>
-      <w:lvlText w:val="◦"/>
-      <w:lvlJc w:val="left"/>
-      <w:pPr>
-        <w:tabs>
-          <w:tab w:val="num" w:pos="2160"/>
-        </w:tabs>
-        <w:ind w:left="2160" w:hanging="360"/>
-      </w:pPr>
-      <w:rPr>
-        <w:rFonts w:ascii="OpenSymbol" w:hAnsi="OpenSymbol" w:cs="OpenSymbol" w:hint="default"/>
-      </w:rPr>
-    </w:lvl>
-    <w:lvl w:ilvl="5">
-      <w:start w:val="1"/>
-      <w:numFmt w:val="bullet"/>
-      <w:lvlText w:val="▪"/>
-      <w:lvlJc w:val="left"/>
-      <w:pPr>
-        <w:tabs>
-          <w:tab w:val="num" w:pos="2520"/>
-        </w:tabs>
-        <w:ind w:left="2520" w:hanging="360"/>
-      </w:pPr>
-      <w:rPr>
-        <w:rFonts w:ascii="OpenSymbol" w:hAnsi="OpenSymbol" w:cs="OpenSymbol" w:hint="default"/>
-      </w:rPr>
-    </w:lvl>
-    <w:lvl w:ilvl="6">
-      <w:start w:val="1"/>
-      <w:numFmt w:val="bullet"/>
-      <w:lvlText w:val=""/>
-      <w:lvlJc w:val="left"/>
-      <w:pPr>
-        <w:tabs>
-          <w:tab w:val="num" w:pos="2880"/>
-        </w:tabs>
-        <w:ind w:left="2880" w:hanging="360"/>
-      </w:pPr>
-      <w:rPr>
-        <w:rFonts w:ascii="Symbol" w:hAnsi="Symbol" w:cs="Symbol" w:hint="default"/>
-      </w:rPr>
-    </w:lvl>
-    <w:lvl w:ilvl="7">
-      <w:start w:val="1"/>
-      <w:numFmt w:val="bullet"/>
-      <w:lvlText w:val="◦"/>
-      <w:lvlJc w:val="left"/>
-      <w:pPr>
-        <w:tabs>
-          <w:tab w:val="num" w:pos="3240"/>
-        </w:tabs>
-        <w:ind w:left="3240" w:hanging="360"/>
-      </w:pPr>
-      <w:rPr>
-        <w:rFonts w:ascii="OpenSymbol" w:hAnsi="OpenSymbol" w:cs="OpenSymbol" w:hint="default"/>
-      </w:rPr>
-    </w:lvl>
-    <w:lvl w:ilvl="8">
-      <w:start w:val="1"/>
-      <w:numFmt w:val="bullet"/>
-      <w:lvlText w:val="▪"/>
-      <w:lvlJc w:val="left"/>
-      <w:pPr>
-        <w:tabs>
-          <w:tab w:val="num" w:pos="3600"/>
-        </w:tabs>
-        <w:ind w:left="3600" w:hanging="360"/>
-      </w:pPr>
-      <w:rPr>
-        <w:rFonts w:ascii="OpenSymbol" w:hAnsi="OpenSymbol" w:cs="OpenSymbol" w:hint="default"/>
-      </w:rPr>
-    </w:lvl>
-  </w:abstractNum>
-  <w:abstractNum w:abstractNumId="4">
+  <w:abstractNum w:abstractNumId="5">
     <w:lvl w:ilvl="0">
       <w:start w:val="1"/>
       <w:numFmt w:val="decimal"/>
@@ -2892,6 +3482,9 @@
   <w:num w:numId="4">
     <w:abstractNumId w:val="4"/>
   </w:num>
+  <w:num w:numId="5">
+    <w:abstractNumId w:val="5"/>
+  </w:num>
 </w:numbering>
 </file>
 
@@ -2901,7 +3494,6 @@
     <w:rPrDefault>
       <w:rPr>
         <w:rFonts w:ascii="Liberation Serif" w:hAnsi="Liberation Serif" w:eastAsia="SimSun" w:cs="Arial"/>
-        <w:sz w:val="24"/>
         <w:szCs w:val="24"/>
         <w:lang w:val="en-US" w:eastAsia="zh-CN" w:bidi="hi-IN"/>
       </w:rPr>
@@ -2916,10 +3508,12 @@
     <w:pPr>
       <w:widowControl w:val="false"/>
       <w:suppressAutoHyphens w:val="true"/>
+      <w:bidi w:val="0"/>
+      <w:jc w:val="left"/>
     </w:pPr>
     <w:rPr>
       <w:rFonts w:ascii="Liberation Serif" w:hAnsi="Liberation Serif" w:eastAsia="SimSun" w:cs="Arial"/>
-      <w:color w:val="auto"/>
+      <w:color w:val="00000A"/>
       <w:sz w:val="24"/>
       <w:szCs w:val="24"/>
       <w:lang w:val="en-US" w:eastAsia="zh-CN" w:bidi="hi-IN"/>
@@ -2930,6 +3524,22 @@
     <w:qFormat/>
     <w:rPr>
       <w:rFonts w:ascii="OpenSymbol" w:hAnsi="OpenSymbol" w:eastAsia="OpenSymbol" w:cs="OpenSymbol"/>
+    </w:rPr>
+  </w:style>
+  <w:style w:type="character" w:styleId="ListLabel1">
+    <w:name w:val="ListLabel 1"/>
+    <w:qFormat/>
+    <w:rPr>
+      <w:rFonts w:ascii="Ebrima" w:hAnsi="Ebrima" w:cs="Symbol"/>
+      <w:b w:val="false"/>
+    </w:rPr>
+  </w:style>
+  <w:style w:type="character" w:styleId="ListLabel2">
+    <w:name w:val="ListLabel 2"/>
+    <w:qFormat/>
+    <w:rPr>
+      <w:rFonts w:ascii="Ebrima" w:hAnsi="Ebrima" w:cs="OpenSymbol"/>
+      <w:b w:val="false"/>
     </w:rPr>
   </w:style>
   <w:style w:type="paragraph" w:styleId="Heading">

</xml_diff>

<commit_message>
Added notes about playtesting and how they relate to Costikyan game concepts
</commit_message>
<xml_diff>
--- a/DesignDocument.docx
+++ b/DesignDocument.docx
@@ -839,7 +839,7 @@
           <w:bCs w:val="false"/>
         </w:rPr>
       </w:pPr>
-      <w:bookmarkStart w:id="1" w:name="__DdeLink__4_534556621"/>
+      <w:bookmarkStart w:id="1" w:name="__DdeLink__4_5345566214"/>
       <w:bookmarkEnd w:id="1"/>
       <w:r>
         <w:rPr>
@@ -2282,7 +2282,11 @@
         </w:rPr>
       </w:pPr>
       <w:r>
-        <w:rPr/>
+        <w:rPr>
+          <w:rFonts w:ascii="Ebrima" w:hAnsi="Ebrima"/>
+          <w:b w:val="false"/>
+          <w:bCs w:val="false"/>
+        </w:rPr>
       </w:r>
     </w:p>
     <w:p>
@@ -2746,11 +2750,7 @@
         </w:numPr>
         <w:bidi w:val="0"/>
         <w:jc w:val="left"/>
-        <w:rPr>
-          <w:b w:val="false"/>
-          <w:b w:val="false"/>
-          <w:bCs w:val="false"/>
-        </w:rPr>
+        <w:rPr/>
       </w:pPr>
       <w:r>
         <w:rPr>
@@ -2759,6 +2759,440 @@
           <w:bCs w:val="false"/>
         </w:rPr>
         <w:t>When the player dies, find all of those parent objects by name then re-activate each of their children. For resetting their original position, an additional ResetPosition component should be on the object. Objects which are not moved do not require this component.</w:t>
+      </w:r>
+    </w:p>
+    <w:p>
+      <w:pPr>
+        <w:pStyle w:val="Normal"/>
+        <w:bidi w:val="0"/>
+        <w:jc w:val="left"/>
+        <w:rPr>
+          <w:rFonts w:ascii="Ebrima" w:hAnsi="Ebrima"/>
+          <w:b w:val="false"/>
+          <w:b w:val="false"/>
+          <w:bCs w:val="false"/>
+        </w:rPr>
+      </w:pPr>
+      <w:r>
+        <w:rPr/>
+      </w:r>
+    </w:p>
+    <w:p>
+      <w:pPr>
+        <w:pStyle w:val="Normal"/>
+        <w:bidi w:val="0"/>
+        <w:jc w:val="left"/>
+        <w:rPr>
+          <w:b/>
+          <w:b/>
+          <w:bCs/>
+        </w:rPr>
+      </w:pPr>
+      <w:r>
+        <w:rPr>
+          <w:rFonts w:ascii="Ebrima" w:hAnsi="Ebrima"/>
+          <w:b/>
+          <w:bCs/>
+        </w:rPr>
+        <w:t>Changes Based on Playtesting</w:t>
+      </w:r>
+    </w:p>
+    <w:p>
+      <w:pPr>
+        <w:pStyle w:val="Normal"/>
+        <w:bidi w:val="0"/>
+        <w:jc w:val="left"/>
+        <w:rPr>
+          <w:b w:val="false"/>
+          <w:b w:val="false"/>
+          <w:bCs w:val="false"/>
+        </w:rPr>
+      </w:pPr>
+      <w:r>
+        <w:rPr>
+          <w:rFonts w:ascii="Ebrima" w:hAnsi="Ebrima"/>
+          <w:b w:val="false"/>
+          <w:bCs w:val="false"/>
+        </w:rPr>
+        <w:t>After playtesting, we found that most everyone agreed on two things:</w:t>
+      </w:r>
+    </w:p>
+    <w:p>
+      <w:pPr>
+        <w:pStyle w:val="Normal"/>
+        <w:numPr>
+          <w:ilvl w:val="0"/>
+          <w:numId w:val="6"/>
+        </w:numPr>
+        <w:bidi w:val="0"/>
+        <w:jc w:val="left"/>
+        <w:rPr>
+          <w:b w:val="false"/>
+          <w:b w:val="false"/>
+          <w:bCs w:val="false"/>
+        </w:rPr>
+      </w:pPr>
+      <w:r>
+        <w:rPr>
+          <w:rFonts w:ascii="Ebrima" w:hAnsi="Ebrima"/>
+          <w:b w:val="false"/>
+          <w:bCs w:val="false"/>
+        </w:rPr>
+        <w:t>The controls feel floaty.</w:t>
+      </w:r>
+    </w:p>
+    <w:p>
+      <w:pPr>
+        <w:pStyle w:val="Normal"/>
+        <w:numPr>
+          <w:ilvl w:val="0"/>
+          <w:numId w:val="6"/>
+        </w:numPr>
+        <w:bidi w:val="0"/>
+        <w:jc w:val="left"/>
+        <w:rPr>
+          <w:b w:val="false"/>
+          <w:b w:val="false"/>
+          <w:bCs w:val="false"/>
+        </w:rPr>
+      </w:pPr>
+      <w:r>
+        <w:rPr>
+          <w:rFonts w:ascii="Ebrima" w:hAnsi="Ebrima"/>
+          <w:b w:val="false"/>
+          <w:bCs w:val="false"/>
+        </w:rPr>
+        <w:t>The levels are too hard.</w:t>
+      </w:r>
+    </w:p>
+    <w:p>
+      <w:pPr>
+        <w:pStyle w:val="Normal"/>
+        <w:bidi w:val="0"/>
+        <w:jc w:val="left"/>
+        <w:rPr>
+          <w:rFonts w:ascii="Ebrima" w:hAnsi="Ebrima"/>
+        </w:rPr>
+      </w:pPr>
+      <w:r>
+        <w:rPr>
+          <w:b/>
+          <w:bCs/>
+        </w:rPr>
+      </w:r>
+    </w:p>
+    <w:p>
+      <w:pPr>
+        <w:pStyle w:val="Normal"/>
+        <w:numPr>
+          <w:ilvl w:val="0"/>
+          <w:numId w:val="5"/>
+        </w:numPr>
+        <w:bidi w:val="0"/>
+        <w:jc w:val="left"/>
+        <w:rPr>
+          <w:b w:val="false"/>
+          <w:b w:val="false"/>
+          <w:bCs w:val="false"/>
+        </w:rPr>
+      </w:pPr>
+      <w:r>
+        <w:rPr>
+          <w:rFonts w:ascii="Ebrima" w:hAnsi="Ebrima"/>
+          <w:b w:val="false"/>
+          <w:bCs w:val="false"/>
+        </w:rPr>
+        <w:t>Levels were redone</w:t>
+      </w:r>
+    </w:p>
+    <w:p>
+      <w:pPr>
+        <w:pStyle w:val="Normal"/>
+        <w:numPr>
+          <w:ilvl w:val="1"/>
+          <w:numId w:val="5"/>
+        </w:numPr>
+        <w:bidi w:val="0"/>
+        <w:jc w:val="left"/>
+        <w:rPr>
+          <w:b w:val="false"/>
+          <w:b w:val="false"/>
+          <w:bCs w:val="false"/>
+        </w:rPr>
+      </w:pPr>
+      <w:r>
+        <w:rPr>
+          <w:rFonts w:ascii="Ebrima" w:hAnsi="Ebrima"/>
+          <w:b w:val="false"/>
+          <w:bCs w:val="false"/>
+        </w:rPr>
+        <w:t xml:space="preserve">Reduce the </w:t>
+      </w:r>
+      <w:r>
+        <w:rPr>
+          <w:rFonts w:ascii="Ebrima" w:hAnsi="Ebrima"/>
+          <w:b w:val="false"/>
+          <w:bCs w:val="false"/>
+          <w:i/>
+          <w:iCs/>
+        </w:rPr>
+        <w:t>opposition</w:t>
+      </w:r>
+      <w:r>
+        <w:rPr>
+          <w:rFonts w:ascii="Ebrima" w:hAnsi="Ebrima"/>
+          <w:b w:val="false"/>
+          <w:bCs w:val="false"/>
+          <w:i w:val="false"/>
+          <w:iCs w:val="false"/>
+        </w:rPr>
+        <w:t xml:space="preserve"> by simplifying the opening levels.</w:t>
+      </w:r>
+    </w:p>
+    <w:p>
+      <w:pPr>
+        <w:pStyle w:val="Normal"/>
+        <w:numPr>
+          <w:ilvl w:val="1"/>
+          <w:numId w:val="5"/>
+        </w:numPr>
+        <w:bidi w:val="0"/>
+        <w:jc w:val="left"/>
+        <w:rPr>
+          <w:b w:val="false"/>
+          <w:b w:val="false"/>
+          <w:bCs w:val="false"/>
+        </w:rPr>
+      </w:pPr>
+      <w:r>
+        <w:rPr>
+          <w:rFonts w:ascii="Ebrima" w:hAnsi="Ebrima"/>
+          <w:b w:val="false"/>
+          <w:bCs w:val="false"/>
+          <w:i w:val="false"/>
+          <w:iCs w:val="false"/>
+        </w:rPr>
+        <w:t xml:space="preserve">Improved the players </w:t>
+      </w:r>
+      <w:r>
+        <w:rPr>
+          <w:rFonts w:ascii="Ebrima" w:hAnsi="Ebrima"/>
+          <w:b w:val="false"/>
+          <w:bCs w:val="false"/>
+          <w:i/>
+          <w:iCs/>
+        </w:rPr>
+        <w:t>decision making</w:t>
+      </w:r>
+      <w:r>
+        <w:rPr>
+          <w:rFonts w:ascii="Ebrima" w:hAnsi="Ebrima"/>
+          <w:b w:val="false"/>
+          <w:bCs w:val="false"/>
+          <w:i w:val="false"/>
+          <w:iCs w:val="false"/>
+        </w:rPr>
+        <w:t xml:space="preserve"> by making at least 2 ways to complete most levels.</w:t>
+      </w:r>
+    </w:p>
+    <w:p>
+      <w:pPr>
+        <w:pStyle w:val="Normal"/>
+        <w:numPr>
+          <w:ilvl w:val="1"/>
+          <w:numId w:val="5"/>
+        </w:numPr>
+        <w:bidi w:val="0"/>
+        <w:jc w:val="left"/>
+        <w:rPr>
+          <w:b w:val="false"/>
+          <w:b w:val="false"/>
+          <w:bCs w:val="false"/>
+        </w:rPr>
+      </w:pPr>
+      <w:r>
+        <w:rPr>
+          <w:rFonts w:ascii="Ebrima" w:hAnsi="Ebrima"/>
+          <w:b w:val="false"/>
+          <w:bCs w:val="false"/>
+          <w:i w:val="false"/>
+          <w:iCs w:val="false"/>
+        </w:rPr>
+        <w:t xml:space="preserve">Improved the </w:t>
+      </w:r>
+      <w:r>
+        <w:rPr>
+          <w:rFonts w:ascii="Ebrima" w:hAnsi="Ebrima"/>
+          <w:b w:val="false"/>
+          <w:bCs w:val="false"/>
+          <w:i/>
+          <w:iCs/>
+        </w:rPr>
+        <w:t>variety of encounter</w:t>
+      </w:r>
+      <w:r>
+        <w:rPr>
+          <w:rFonts w:ascii="Ebrima" w:hAnsi="Ebrima"/>
+          <w:b w:val="false"/>
+          <w:bCs w:val="false"/>
+          <w:i w:val="false"/>
+          <w:iCs w:val="false"/>
+        </w:rPr>
+        <w:t xml:space="preserve"> by introducing different challenges in each level to teach a new concept. Enemies aren't even introduced until later into the game.</w:t>
+      </w:r>
+    </w:p>
+    <w:p>
+      <w:pPr>
+        <w:pStyle w:val="Normal"/>
+        <w:numPr>
+          <w:ilvl w:val="1"/>
+          <w:numId w:val="5"/>
+        </w:numPr>
+        <w:bidi w:val="0"/>
+        <w:jc w:val="left"/>
+        <w:rPr>
+          <w:b w:val="false"/>
+          <w:b w:val="false"/>
+          <w:bCs w:val="false"/>
+        </w:rPr>
+      </w:pPr>
+      <w:r>
+        <w:rPr>
+          <w:rFonts w:ascii="Ebrima" w:hAnsi="Ebrima"/>
+          <w:b w:val="false"/>
+          <w:bCs w:val="false"/>
+          <w:i w:val="false"/>
+          <w:iCs w:val="false"/>
+        </w:rPr>
+        <w:t xml:space="preserve">We teach the player that their </w:t>
+      </w:r>
+      <w:r>
+        <w:rPr>
+          <w:rFonts w:ascii="Ebrima" w:hAnsi="Ebrima"/>
+          <w:b w:val="false"/>
+          <w:bCs w:val="false"/>
+          <w:i/>
+          <w:iCs/>
+        </w:rPr>
+        <w:t>position is their identity</w:t>
+      </w:r>
+      <w:r>
+        <w:rPr>
+          <w:rFonts w:ascii="Ebrima" w:hAnsi="Ebrima"/>
+          <w:b w:val="false"/>
+          <w:bCs w:val="false"/>
+          <w:i w:val="false"/>
+          <w:iCs w:val="false"/>
+        </w:rPr>
+        <w:t>.</w:t>
+      </w:r>
+    </w:p>
+    <w:p>
+      <w:pPr>
+        <w:pStyle w:val="Normal"/>
+        <w:numPr>
+          <w:ilvl w:val="0"/>
+          <w:numId w:val="5"/>
+        </w:numPr>
+        <w:bidi w:val="0"/>
+        <w:jc w:val="left"/>
+        <w:rPr>
+          <w:b w:val="false"/>
+          <w:b w:val="false"/>
+          <w:bCs w:val="false"/>
+        </w:rPr>
+      </w:pPr>
+      <w:r>
+        <w:rPr>
+          <w:rFonts w:ascii="Ebrima" w:hAnsi="Ebrima"/>
+          <w:b w:val="false"/>
+          <w:bCs w:val="false"/>
+          <w:i w:val="false"/>
+          <w:iCs w:val="false"/>
+        </w:rPr>
+        <w:t>Controls were reworked entirely</w:t>
+      </w:r>
+    </w:p>
+    <w:p>
+      <w:pPr>
+        <w:pStyle w:val="Normal"/>
+        <w:numPr>
+          <w:ilvl w:val="1"/>
+          <w:numId w:val="5"/>
+        </w:numPr>
+        <w:bidi w:val="0"/>
+        <w:jc w:val="left"/>
+        <w:rPr>
+          <w:b w:val="false"/>
+          <w:b w:val="false"/>
+          <w:bCs w:val="false"/>
+        </w:rPr>
+      </w:pPr>
+      <w:r>
+        <w:rPr>
+          <w:rFonts w:ascii="Ebrima" w:hAnsi="Ebrima"/>
+          <w:b w:val="false"/>
+          <w:bCs w:val="false"/>
+          <w:i w:val="false"/>
+          <w:iCs w:val="false"/>
+        </w:rPr>
+        <w:t xml:space="preserve">The controls provide a far better </w:t>
+      </w:r>
+      <w:r>
+        <w:rPr>
+          <w:rFonts w:ascii="Ebrima" w:hAnsi="Ebrima"/>
+          <w:b w:val="false"/>
+          <w:bCs w:val="false"/>
+          <w:i/>
+          <w:iCs/>
+        </w:rPr>
+        <w:t>simulation</w:t>
+      </w:r>
+      <w:r>
+        <w:rPr>
+          <w:rFonts w:ascii="Ebrima" w:hAnsi="Ebrima"/>
+          <w:b w:val="false"/>
+          <w:bCs w:val="false"/>
+          <w:i w:val="false"/>
+          <w:iCs w:val="false"/>
+        </w:rPr>
+        <w:t xml:space="preserve"> of being this character in this world.</w:t>
+      </w:r>
+    </w:p>
+    <w:p>
+      <w:pPr>
+        <w:pStyle w:val="Normal"/>
+        <w:numPr>
+          <w:ilvl w:val="1"/>
+          <w:numId w:val="5"/>
+        </w:numPr>
+        <w:bidi w:val="0"/>
+        <w:jc w:val="left"/>
+        <w:rPr>
+          <w:b w:val="false"/>
+          <w:b w:val="false"/>
+          <w:bCs w:val="false"/>
+        </w:rPr>
+      </w:pPr>
+      <w:r>
+        <w:rPr>
+          <w:rFonts w:ascii="Ebrima" w:hAnsi="Ebrima"/>
+          <w:b w:val="false"/>
+          <w:bCs w:val="false"/>
+          <w:i w:val="false"/>
+          <w:iCs w:val="false"/>
+        </w:rPr>
+        <w:t xml:space="preserve">Improved controls really drive home that </w:t>
+      </w:r>
+      <w:r>
+        <w:rPr>
+          <w:rFonts w:ascii="Ebrima" w:hAnsi="Ebrima"/>
+          <w:b w:val="false"/>
+          <w:bCs w:val="false"/>
+          <w:i/>
+          <w:iCs/>
+        </w:rPr>
+        <w:t>the player is their position.</w:t>
       </w:r>
     </w:p>
     <w:sectPr>
@@ -3228,6 +3662,7 @@
       </w:pPr>
       <w:rPr>
         <w:rFonts w:ascii="Symbol" w:hAnsi="Symbol" w:cs="Symbol" w:hint="default"/>
+        <w:b w:val="false"/>
       </w:rPr>
     </w:lvl>
     <w:lvl w:ilvl="1">
@@ -3243,6 +3678,7 @@
       </w:pPr>
       <w:rPr>
         <w:rFonts w:ascii="OpenSymbol" w:hAnsi="OpenSymbol" w:cs="OpenSymbol" w:hint="default"/>
+        <w:b w:val="false"/>
       </w:rPr>
     </w:lvl>
     <w:lvl w:ilvl="2">
@@ -3258,6 +3694,7 @@
       </w:pPr>
       <w:rPr>
         <w:rFonts w:ascii="OpenSymbol" w:hAnsi="OpenSymbol" w:cs="OpenSymbol" w:hint="default"/>
+        <w:b w:val="false"/>
       </w:rPr>
     </w:lvl>
     <w:lvl w:ilvl="3">
@@ -3273,6 +3710,7 @@
       </w:pPr>
       <w:rPr>
         <w:rFonts w:ascii="Symbol" w:hAnsi="Symbol" w:cs="Symbol" w:hint="default"/>
+        <w:b w:val="false"/>
       </w:rPr>
     </w:lvl>
     <w:lvl w:ilvl="4">
@@ -3288,6 +3726,7 @@
       </w:pPr>
       <w:rPr>
         <w:rFonts w:ascii="OpenSymbol" w:hAnsi="OpenSymbol" w:cs="OpenSymbol" w:hint="default"/>
+        <w:b w:val="false"/>
       </w:rPr>
     </w:lvl>
     <w:lvl w:ilvl="5">
@@ -3303,6 +3742,7 @@
       </w:pPr>
       <w:rPr>
         <w:rFonts w:ascii="OpenSymbol" w:hAnsi="OpenSymbol" w:cs="OpenSymbol" w:hint="default"/>
+        <w:b w:val="false"/>
       </w:rPr>
     </w:lvl>
     <w:lvl w:ilvl="6">
@@ -3318,6 +3758,7 @@
       </w:pPr>
       <w:rPr>
         <w:rFonts w:ascii="Symbol" w:hAnsi="Symbol" w:cs="Symbol" w:hint="default"/>
+        <w:b w:val="false"/>
       </w:rPr>
     </w:lvl>
     <w:lvl w:ilvl="7">
@@ -3333,6 +3774,7 @@
       </w:pPr>
       <w:rPr>
         <w:rFonts w:ascii="OpenSymbol" w:hAnsi="OpenSymbol" w:cs="OpenSymbol" w:hint="default"/>
+        <w:b w:val="false"/>
       </w:rPr>
     </w:lvl>
     <w:lvl w:ilvl="8">
@@ -3348,10 +3790,258 @@
       </w:pPr>
       <w:rPr>
         <w:rFonts w:ascii="OpenSymbol" w:hAnsi="OpenSymbol" w:cs="OpenSymbol" w:hint="default"/>
+        <w:b w:val="false"/>
       </w:rPr>
     </w:lvl>
   </w:abstractNum>
   <w:abstractNum w:abstractNumId="5">
+    <w:lvl w:ilvl="0">
+      <w:start w:val="1"/>
+      <w:numFmt w:val="bullet"/>
+      <w:lvlText w:val=""/>
+      <w:lvlJc w:val="left"/>
+      <w:pPr>
+        <w:tabs>
+          <w:tab w:val="num" w:pos="720"/>
+        </w:tabs>
+        <w:ind w:left="720" w:hanging="360"/>
+      </w:pPr>
+      <w:rPr>
+        <w:rFonts w:ascii="Symbol" w:hAnsi="Symbol" w:cs="Symbol" w:hint="default"/>
+      </w:rPr>
+    </w:lvl>
+    <w:lvl w:ilvl="1">
+      <w:start w:val="1"/>
+      <w:numFmt w:val="bullet"/>
+      <w:lvlText w:val="◦"/>
+      <w:lvlJc w:val="left"/>
+      <w:pPr>
+        <w:tabs>
+          <w:tab w:val="num" w:pos="1080"/>
+        </w:tabs>
+        <w:ind w:left="1080" w:hanging="360"/>
+      </w:pPr>
+      <w:rPr>
+        <w:rFonts w:ascii="OpenSymbol" w:hAnsi="OpenSymbol" w:cs="OpenSymbol" w:hint="default"/>
+      </w:rPr>
+    </w:lvl>
+    <w:lvl w:ilvl="2">
+      <w:start w:val="1"/>
+      <w:numFmt w:val="bullet"/>
+      <w:lvlText w:val="▪"/>
+      <w:lvlJc w:val="left"/>
+      <w:pPr>
+        <w:tabs>
+          <w:tab w:val="num" w:pos="1440"/>
+        </w:tabs>
+        <w:ind w:left="1440" w:hanging="360"/>
+      </w:pPr>
+      <w:rPr>
+        <w:rFonts w:ascii="OpenSymbol" w:hAnsi="OpenSymbol" w:cs="OpenSymbol" w:hint="default"/>
+      </w:rPr>
+    </w:lvl>
+    <w:lvl w:ilvl="3">
+      <w:start w:val="1"/>
+      <w:numFmt w:val="bullet"/>
+      <w:lvlText w:val=""/>
+      <w:lvlJc w:val="left"/>
+      <w:pPr>
+        <w:tabs>
+          <w:tab w:val="num" w:pos="1800"/>
+        </w:tabs>
+        <w:ind w:left="1800" w:hanging="360"/>
+      </w:pPr>
+      <w:rPr>
+        <w:rFonts w:ascii="Symbol" w:hAnsi="Symbol" w:cs="Symbol" w:hint="default"/>
+      </w:rPr>
+    </w:lvl>
+    <w:lvl w:ilvl="4">
+      <w:start w:val="1"/>
+      <w:numFmt w:val="bullet"/>
+      <w:lvlText w:val="◦"/>
+      <w:lvlJc w:val="left"/>
+      <w:pPr>
+        <w:tabs>
+          <w:tab w:val="num" w:pos="2160"/>
+        </w:tabs>
+        <w:ind w:left="2160" w:hanging="360"/>
+      </w:pPr>
+      <w:rPr>
+        <w:rFonts w:ascii="OpenSymbol" w:hAnsi="OpenSymbol" w:cs="OpenSymbol" w:hint="default"/>
+      </w:rPr>
+    </w:lvl>
+    <w:lvl w:ilvl="5">
+      <w:start w:val="1"/>
+      <w:numFmt w:val="bullet"/>
+      <w:lvlText w:val="▪"/>
+      <w:lvlJc w:val="left"/>
+      <w:pPr>
+        <w:tabs>
+          <w:tab w:val="num" w:pos="2520"/>
+        </w:tabs>
+        <w:ind w:left="2520" w:hanging="360"/>
+      </w:pPr>
+      <w:rPr>
+        <w:rFonts w:ascii="OpenSymbol" w:hAnsi="OpenSymbol" w:cs="OpenSymbol" w:hint="default"/>
+      </w:rPr>
+    </w:lvl>
+    <w:lvl w:ilvl="6">
+      <w:start w:val="1"/>
+      <w:numFmt w:val="bullet"/>
+      <w:lvlText w:val=""/>
+      <w:lvlJc w:val="left"/>
+      <w:pPr>
+        <w:tabs>
+          <w:tab w:val="num" w:pos="2880"/>
+        </w:tabs>
+        <w:ind w:left="2880" w:hanging="360"/>
+      </w:pPr>
+      <w:rPr>
+        <w:rFonts w:ascii="Symbol" w:hAnsi="Symbol" w:cs="Symbol" w:hint="default"/>
+      </w:rPr>
+    </w:lvl>
+    <w:lvl w:ilvl="7">
+      <w:start w:val="1"/>
+      <w:numFmt w:val="bullet"/>
+      <w:lvlText w:val="◦"/>
+      <w:lvlJc w:val="left"/>
+      <w:pPr>
+        <w:tabs>
+          <w:tab w:val="num" w:pos="3240"/>
+        </w:tabs>
+        <w:ind w:left="3240" w:hanging="360"/>
+      </w:pPr>
+      <w:rPr>
+        <w:rFonts w:ascii="OpenSymbol" w:hAnsi="OpenSymbol" w:cs="OpenSymbol" w:hint="default"/>
+      </w:rPr>
+    </w:lvl>
+    <w:lvl w:ilvl="8">
+      <w:start w:val="1"/>
+      <w:numFmt w:val="bullet"/>
+      <w:lvlText w:val="▪"/>
+      <w:lvlJc w:val="left"/>
+      <w:pPr>
+        <w:tabs>
+          <w:tab w:val="num" w:pos="3600"/>
+        </w:tabs>
+        <w:ind w:left="3600" w:hanging="360"/>
+      </w:pPr>
+      <w:rPr>
+        <w:rFonts w:ascii="OpenSymbol" w:hAnsi="OpenSymbol" w:cs="OpenSymbol" w:hint="default"/>
+      </w:rPr>
+    </w:lvl>
+  </w:abstractNum>
+  <w:abstractNum w:abstractNumId="6">
+    <w:lvl w:ilvl="0">
+      <w:start w:val="1"/>
+      <w:numFmt w:val="decimal"/>
+      <w:lvlText w:val="%1."/>
+      <w:lvlJc w:val="left"/>
+      <w:pPr>
+        <w:tabs>
+          <w:tab w:val="num" w:pos="720"/>
+        </w:tabs>
+        <w:ind w:left="720" w:hanging="360"/>
+      </w:pPr>
+    </w:lvl>
+    <w:lvl w:ilvl="1">
+      <w:start w:val="1"/>
+      <w:numFmt w:val="decimal"/>
+      <w:lvlText w:val="%2."/>
+      <w:lvlJc w:val="left"/>
+      <w:pPr>
+        <w:tabs>
+          <w:tab w:val="num" w:pos="1080"/>
+        </w:tabs>
+        <w:ind w:left="1080" w:hanging="360"/>
+      </w:pPr>
+    </w:lvl>
+    <w:lvl w:ilvl="2">
+      <w:start w:val="1"/>
+      <w:numFmt w:val="decimal"/>
+      <w:lvlText w:val="%3."/>
+      <w:lvlJc w:val="left"/>
+      <w:pPr>
+        <w:tabs>
+          <w:tab w:val="num" w:pos="1440"/>
+        </w:tabs>
+        <w:ind w:left="1440" w:hanging="360"/>
+      </w:pPr>
+    </w:lvl>
+    <w:lvl w:ilvl="3">
+      <w:start w:val="1"/>
+      <w:numFmt w:val="decimal"/>
+      <w:lvlText w:val="%4."/>
+      <w:lvlJc w:val="left"/>
+      <w:pPr>
+        <w:tabs>
+          <w:tab w:val="num" w:pos="1800"/>
+        </w:tabs>
+        <w:ind w:left="1800" w:hanging="360"/>
+      </w:pPr>
+    </w:lvl>
+    <w:lvl w:ilvl="4">
+      <w:start w:val="1"/>
+      <w:numFmt w:val="decimal"/>
+      <w:lvlText w:val="%5."/>
+      <w:lvlJc w:val="left"/>
+      <w:pPr>
+        <w:tabs>
+          <w:tab w:val="num" w:pos="2160"/>
+        </w:tabs>
+        <w:ind w:left="2160" w:hanging="360"/>
+      </w:pPr>
+    </w:lvl>
+    <w:lvl w:ilvl="5">
+      <w:start w:val="1"/>
+      <w:numFmt w:val="decimal"/>
+      <w:lvlText w:val="%6."/>
+      <w:lvlJc w:val="left"/>
+      <w:pPr>
+        <w:tabs>
+          <w:tab w:val="num" w:pos="2520"/>
+        </w:tabs>
+        <w:ind w:left="2520" w:hanging="360"/>
+      </w:pPr>
+    </w:lvl>
+    <w:lvl w:ilvl="6">
+      <w:start w:val="1"/>
+      <w:numFmt w:val="decimal"/>
+      <w:lvlText w:val="%7."/>
+      <w:lvlJc w:val="left"/>
+      <w:pPr>
+        <w:tabs>
+          <w:tab w:val="num" w:pos="2880"/>
+        </w:tabs>
+        <w:ind w:left="2880" w:hanging="360"/>
+      </w:pPr>
+    </w:lvl>
+    <w:lvl w:ilvl="7">
+      <w:start w:val="1"/>
+      <w:numFmt w:val="decimal"/>
+      <w:lvlText w:val="%8."/>
+      <w:lvlJc w:val="left"/>
+      <w:pPr>
+        <w:tabs>
+          <w:tab w:val="num" w:pos="3240"/>
+        </w:tabs>
+        <w:ind w:left="3240" w:hanging="360"/>
+      </w:pPr>
+    </w:lvl>
+    <w:lvl w:ilvl="8">
+      <w:start w:val="1"/>
+      <w:numFmt w:val="decimal"/>
+      <w:lvlText w:val="%9."/>
+      <w:lvlJc w:val="left"/>
+      <w:pPr>
+        <w:tabs>
+          <w:tab w:val="num" w:pos="3600"/>
+        </w:tabs>
+        <w:ind w:left="3600" w:hanging="360"/>
+      </w:pPr>
+    </w:lvl>
+  </w:abstractNum>
+  <w:abstractNum w:abstractNumId="7">
     <w:lvl w:ilvl="0">
       <w:start w:val="1"/>
       <w:numFmt w:val="decimal"/>
@@ -3485,6 +4175,12 @@
   <w:num w:numId="5">
     <w:abstractNumId w:val="5"/>
   </w:num>
+  <w:num w:numId="6">
+    <w:abstractNumId w:val="6"/>
+  </w:num>
+  <w:num w:numId="7">
+    <w:abstractNumId w:val="7"/>
+  </w:num>
 </w:numbering>
 </file>
 
@@ -3494,6 +4190,7 @@
     <w:rPrDefault>
       <w:rPr>
         <w:rFonts w:ascii="Liberation Serif" w:hAnsi="Liberation Serif" w:eastAsia="SimSun" w:cs="Arial"/>
+        <w:sz w:val="20"/>
         <w:szCs w:val="24"/>
         <w:lang w:val="en-US" w:eastAsia="zh-CN" w:bidi="hi-IN"/>
       </w:rPr>
@@ -3536,6 +4233,38 @@
   </w:style>
   <w:style w:type="character" w:styleId="ListLabel2">
     <w:name w:val="ListLabel 2"/>
+    <w:qFormat/>
+    <w:rPr>
+      <w:rFonts w:ascii="Ebrima" w:hAnsi="Ebrima" w:cs="OpenSymbol"/>
+      <w:b w:val="false"/>
+    </w:rPr>
+  </w:style>
+  <w:style w:type="character" w:styleId="ListLabel3">
+    <w:name w:val="ListLabel 3"/>
+    <w:qFormat/>
+    <w:rPr>
+      <w:rFonts w:ascii="Ebrima" w:hAnsi="Ebrima" w:cs="Symbol"/>
+      <w:b w:val="false"/>
+    </w:rPr>
+  </w:style>
+  <w:style w:type="character" w:styleId="ListLabel4">
+    <w:name w:val="ListLabel 4"/>
+    <w:qFormat/>
+    <w:rPr>
+      <w:rFonts w:ascii="Ebrima" w:hAnsi="Ebrima" w:cs="OpenSymbol"/>
+      <w:b w:val="false"/>
+    </w:rPr>
+  </w:style>
+  <w:style w:type="character" w:styleId="ListLabel5">
+    <w:name w:val="ListLabel 5"/>
+    <w:qFormat/>
+    <w:rPr>
+      <w:rFonts w:ascii="Ebrima" w:hAnsi="Ebrima" w:cs="Symbol"/>
+      <w:b w:val="false"/>
+    </w:rPr>
+  </w:style>
+  <w:style w:type="character" w:styleId="ListLabel6">
+    <w:name w:val="ListLabel 6"/>
     <w:qFormat/>
     <w:rPr>
       <w:rFonts w:ascii="Ebrima" w:hAnsi="Ebrima" w:cs="OpenSymbol"/>

</xml_diff>